<commit_message>
Change to version number
git-svn-id: svn://127.0.0.1/Core@5151 17c802ae-cbca-534c-9e8e-6d19a4926c45
</commit_message>
<xml_diff>
--- a/trunk/doc/readme_nm_4200_fix34.docx
+++ b/trunk/doc/readme_nm_4200_fix34.docx
@@ -621,16 +621,7 @@
                 <w:sz w:val="16"/>
                 <w:szCs w:val="16"/>
               </w:rPr>
-              <w:t>Network Manager 4.2.0.0 Fix 34</w:t>
-            </w:r>
-            <w:r>
-              <w:rPr>
-                <w:rFonts w:ascii="Calibri" w:hAnsi="Calibri" w:cs="Calibri"/>
-                <w:color w:val="000000"/>
-                <w:sz w:val="16"/>
-                <w:szCs w:val="16"/>
-              </w:rPr>
-              <w:t xml:space="preserve"> </w:t>
+              <w:t xml:space="preserve">Network Manager 4.2.0.0 Fix 34 </w:t>
             </w:r>
             <w:proofErr w:type="spellStart"/>
             <w:r>
@@ -800,25 +791,7 @@
                 <w:sz w:val="16"/>
                 <w:szCs w:val="16"/>
               </w:rPr>
-              <w:t>Unzip nm_4200_fix3</w:t>
-            </w:r>
-            <w:r>
-              <w:rPr>
-                <w:rFonts w:ascii="Calibri" w:hAnsi="Calibri" w:cs="Calibri"/>
-                <w:color w:val="000000"/>
-                <w:sz w:val="16"/>
-                <w:szCs w:val="16"/>
-              </w:rPr>
-              <w:t>4</w:t>
-            </w:r>
-            <w:r>
-              <w:rPr>
-                <w:rFonts w:ascii="Calibri" w:hAnsi="Calibri" w:cs="Calibri"/>
-                <w:color w:val="000000"/>
-                <w:sz w:val="16"/>
-                <w:szCs w:val="16"/>
-              </w:rPr>
-              <w:t>.zip to a staging folder.</w:t>
+              <w:t>Unzip nm_4200_fix34.zip to a staging folder.</w:t>
             </w:r>
           </w:p>
           <w:p>
@@ -879,7 +852,16 @@
                 <w:sz w:val="16"/>
                 <w:szCs w:val="16"/>
               </w:rPr>
-              <w:t>At the prompt type "START log_nm_4200_fix34.sql" and press return.</w:t>
+              <w:t xml:space="preserve">At the prompt type "START </w:t>
+            </w:r>
+            <w:r>
+              <w:rPr>
+                <w:rFonts w:ascii="Calibri" w:hAnsi="Calibri" w:cs="Calibri"/>
+                <w:color w:val="000000"/>
+                <w:sz w:val="16"/>
+                <w:szCs w:val="16"/>
+              </w:rPr>
+              <w:t>nm_4200_fix34.sql" and press return.</w:t>
             </w:r>
             <w:r>
               <w:rPr>
@@ -1490,8 +1472,10 @@
                 <w:sz w:val="16"/>
                 <w:szCs w:val="16"/>
               </w:rPr>
-              <w:t>3.1</w:t>
+              <w:t>3.4</w:t>
             </w:r>
+            <w:bookmarkStart w:id="0" w:name="_GoBack"/>
+            <w:bookmarkEnd w:id="0"/>
           </w:p>
         </w:tc>
       </w:tr>
@@ -2345,8 +2329,6 @@
               </w:rPr>
               <w:t>The default is "H" to maintain existing functionality, and if the option is unset, or set to any other value it will default to "H".</w:t>
             </w:r>
-            <w:bookmarkStart w:id="0" w:name="_GoBack"/>
-            <w:bookmarkEnd w:id="0"/>
           </w:p>
         </w:tc>
         <w:tc>

</xml_diff>